<commit_message>
about us referencing + references page
</commit_message>
<xml_diff>
--- a/References.docx
+++ b/References.docx
@@ -516,30 +516,14 @@
         </w:numPr>
       </w:pPr>
       <w:r>
-        <w:t>Hhrinstitute.com</w:t>
-      </w:r>
-      <w:r>
-        <w:t xml:space="preserve"> (202</w:t>
-      </w:r>
-      <w:r>
-        <w:t>2</w:t>
-      </w:r>
-      <w:r>
-        <w:t xml:space="preserve">). </w:t>
-      </w:r>
-      <w:r>
-        <w:rPr>
-          <w:i/>
-          <w:iCs/>
-        </w:rPr>
-        <w:t>Research</w:t>
-      </w:r>
-      <w:r>
-        <w:rPr>
-          <w:i/>
-          <w:iCs/>
-        </w:rPr>
-        <w:t xml:space="preserve"> </w:t>
+        <w:t xml:space="preserve">Hhrinstitute.com (2022). </w:t>
+      </w:r>
+      <w:r>
+        <w:rPr>
+          <w:i/>
+          <w:iCs/>
+        </w:rPr>
+        <w:t xml:space="preserve">Research </w:t>
       </w:r>
       <w:r>
         <w:t xml:space="preserve">[illustration]. Available at: </w:t>
@@ -553,10 +537,7 @@
         </w:r>
       </w:hyperlink>
       <w:r>
-        <w:t xml:space="preserve"> </w:t>
-      </w:r>
-      <w:r>
-        <w:t>(Accessed 06 May 2022).</w:t>
+        <w:t xml:space="preserve"> (Accessed 06 May 2022).</w:t>
       </w:r>
     </w:p>
     <w:p>
@@ -574,16 +555,7 @@
         <w:t>ity.ac.uk</w:t>
       </w:r>
       <w:r>
-        <w:t xml:space="preserve"> </w:t>
-      </w:r>
-      <w:r>
-        <w:t>(202</w:t>
-      </w:r>
-      <w:r>
-        <w:t>2</w:t>
-      </w:r>
-      <w:r>
-        <w:t xml:space="preserve">). </w:t>
+        <w:t xml:space="preserve"> (2022). </w:t>
       </w:r>
       <w:r>
         <w:rPr>
@@ -604,10 +576,7 @@
         </w:r>
       </w:hyperlink>
       <w:r>
-        <w:t xml:space="preserve"> </w:t>
-      </w:r>
-      <w:r>
-        <w:t>(Accessed 06 May 2022).</w:t>
+        <w:t xml:space="preserve"> (Accessed 06 May 2022).</w:t>
       </w:r>
     </w:p>
     <w:p>
@@ -619,19 +588,10 @@
         </w:numPr>
       </w:pPr>
       <w:r>
-        <w:t>studyinmanchester.com</w:t>
-      </w:r>
-      <w:r>
-        <w:t xml:space="preserve"> </w:t>
-      </w:r>
-      <w:r>
-        <w:t>(202</w:t>
-      </w:r>
-      <w:r>
-        <w:t>2</w:t>
-      </w:r>
-      <w:r>
-        <w:t xml:space="preserve">). </w:t>
+        <w:t xml:space="preserve">studyinmanchester.com </w:t>
+      </w:r>
+      <w:r>
+        <w:t xml:space="preserve">(2022). </w:t>
       </w:r>
       <w:r>
         <w:rPr>
@@ -677,10 +637,7 @@
         <w:t>L</w:t>
       </w:r>
       <w:r>
-        <w:t>ibrary.manchester.ac.uk</w:t>
-      </w:r>
-      <w:r>
-        <w:t xml:space="preserve"> </w:t>
+        <w:t xml:space="preserve">ibrary.manchester.ac.uk </w:t>
       </w:r>
       <w:r>
         <w:t>(202</w:t>
@@ -736,10 +693,7 @@
         <w:t>S</w:t>
       </w:r>
       <w:r>
-        <w:t>hutterstock.com</w:t>
-      </w:r>
-      <w:r>
-        <w:t xml:space="preserve"> </w:t>
+        <w:t xml:space="preserve">hutterstock.com </w:t>
       </w:r>
       <w:r>
         <w:t>(202</w:t>
@@ -772,13 +726,7 @@
           <w:rPr>
             <w:rStyle w:val="Hyperlink"/>
           </w:rPr>
-          <w:t>https://www.shutterstock.com/search/exclamation+mark+backgroun</w:t>
-        </w:r>
-        <w:r>
-          <w:rPr>
-            <w:rStyle w:val="Hyperlink"/>
-          </w:rPr>
-          <w:t>d</w:t>
+          <w:t>https://www.shutterstock.com/search/exclamation+mark+background</w:t>
         </w:r>
       </w:hyperlink>
       <w:r>
@@ -800,10 +748,7 @@
         <w:t>F</w:t>
       </w:r>
       <w:r>
-        <w:t>acebook.com</w:t>
-      </w:r>
-      <w:r>
-        <w:t xml:space="preserve"> </w:t>
+        <w:t xml:space="preserve">acebook.com </w:t>
       </w:r>
       <w:r>
         <w:t>(20</w:t>
@@ -924,10 +869,7 @@
         <w:t>F</w:t>
       </w:r>
       <w:r>
-        <w:t>lickr.com</w:t>
-      </w:r>
-      <w:r>
-        <w:t xml:space="preserve"> </w:t>
+        <w:t xml:space="preserve">lickr.com </w:t>
       </w:r>
       <w:r>
         <w:t>(20</w:t>
@@ -985,10 +927,7 @@
         <w:t>A</w:t>
       </w:r>
       <w:r>
-        <w:t>ccommodation.manchester.ac.uk</w:t>
-      </w:r>
-      <w:r>
-        <w:t xml:space="preserve"> </w:t>
+        <w:t xml:space="preserve">ccommodation.manchester.ac.uk </w:t>
       </w:r>
       <w:r>
         <w:t xml:space="preserve">(2022). </w:t>
@@ -1202,10 +1141,7 @@
         <w:t>G</w:t>
       </w:r>
       <w:r>
-        <w:t>loucestershirecarershub.co.uk</w:t>
-      </w:r>
-      <w:r>
-        <w:t xml:space="preserve"> </w:t>
+        <w:t xml:space="preserve">loucestershirecarershub.co.uk </w:t>
       </w:r>
       <w:r>
         <w:t xml:space="preserve">(2022). </w:t>
@@ -1513,20 +1449,55 @@
         <w:rPr>
           <w:b/>
           <w:bCs/>
-          <w:sz w:val="26"/>
-          <w:szCs w:val="26"/>
-        </w:rPr>
-      </w:pPr>
-      <w:r>
+        </w:rPr>
+      </w:pPr>
+      <w:r>
+        <w:rPr>
+          <w:b/>
+          <w:bCs/>
+        </w:rPr>
+        <w:lastRenderedPageBreak/>
+        <w:t>About Us:</w:t>
+      </w:r>
+    </w:p>
+    <w:p>
+      <w:pPr>
+        <w:pStyle w:val="ListParagraph"/>
+        <w:numPr>
+          <w:ilvl w:val="0"/>
+          <w:numId w:val="4"/>
+        </w:numPr>
+      </w:pPr>
+      <w:r>
+        <w:t xml:space="preserve"> manchester.ac.uk (2022). Foundation year 2022 [illustration]. Available at: </w:t>
+      </w:r>
+      <w:hyperlink r:id="rId34" w:history="1">
+        <w:r>
+          <w:rPr>
+            <w:rStyle w:val="Hyperlink"/>
+          </w:rPr>
+          <w:t>https://online.manchester.ac.uk/webapps/blackboard/content/listContent.jsp?course_id=_11739_1&amp;content_id=_2341590_1&amp;mode=reset</w:t>
+        </w:r>
+      </w:hyperlink>
+      <w:r>
+        <w:t xml:space="preserve"> </w:t>
+      </w:r>
+      <w:r>
+        <w:t>(Accessed 08 May 2022)</w:t>
+      </w:r>
+      <w:r>
+        <w:t xml:space="preserve">. </w:t>
+      </w:r>
+    </w:p>
+    <w:p>
+      <w:pPr>
         <w:rPr>
           <w:b/>
           <w:bCs/>
           <w:sz w:val="26"/>
           <w:szCs w:val="26"/>
         </w:rPr>
-        <w:lastRenderedPageBreak/>
-        <w:t xml:space="preserve">Links to </w:t>
-      </w:r>
+      </w:pPr>
       <w:r>
         <w:rPr>
           <w:b/>
@@ -1534,7 +1505,7 @@
           <w:sz w:val="26"/>
           <w:szCs w:val="26"/>
         </w:rPr>
-        <w:t>E</w:t>
+        <w:t xml:space="preserve">Links to </w:t>
       </w:r>
       <w:r>
         <w:rPr>
@@ -1543,7 +1514,7 @@
           <w:sz w:val="26"/>
           <w:szCs w:val="26"/>
         </w:rPr>
-        <w:t xml:space="preserve">xternal </w:t>
+        <w:t>E</w:t>
       </w:r>
       <w:r>
         <w:rPr>
@@ -1552,7 +1523,7 @@
           <w:sz w:val="26"/>
           <w:szCs w:val="26"/>
         </w:rPr>
-        <w:t>W</w:t>
+        <w:t xml:space="preserve">xternal </w:t>
       </w:r>
       <w:r>
         <w:rPr>
@@ -1561,6 +1532,15 @@
           <w:sz w:val="26"/>
           <w:szCs w:val="26"/>
         </w:rPr>
+        <w:t>W</w:t>
+      </w:r>
+      <w:r>
+        <w:rPr>
+          <w:b/>
+          <w:bCs/>
+          <w:sz w:val="26"/>
+          <w:szCs w:val="26"/>
+        </w:rPr>
         <w:t>ebsites:</w:t>
       </w:r>
     </w:p>
@@ -1585,7 +1565,7 @@
       <w:r>
         <w:t xml:space="preserve">Available at: </w:t>
       </w:r>
-      <w:hyperlink r:id="rId34" w:history="1">
+      <w:hyperlink r:id="rId35" w:history="1">
         <w:r>
           <w:rPr>
             <w:rStyle w:val="Hyperlink"/>
@@ -1611,7 +1591,7 @@
       <w:r>
         <w:t xml:space="preserve">Available at: </w:t>
       </w:r>
-      <w:hyperlink r:id="rId35" w:history="1">
+      <w:hyperlink r:id="rId36" w:history="1">
         <w:r>
           <w:rPr>
             <w:rStyle w:val="Hyperlink"/>
@@ -1637,7 +1617,7 @@
       <w:r>
         <w:t xml:space="preserve">Available at: </w:t>
       </w:r>
-      <w:hyperlink r:id="rId36" w:history="1">
+      <w:hyperlink r:id="rId37" w:history="1">
         <w:r>
           <w:rPr>
             <w:rStyle w:val="Hyperlink"/>
@@ -1663,7 +1643,7 @@
       <w:r>
         <w:t xml:space="preserve">. Available at: </w:t>
       </w:r>
-      <w:hyperlink r:id="rId37" w:history="1">
+      <w:hyperlink r:id="rId38" w:anchor="course-profile" w:history="1">
         <w:r>
           <w:rPr>
             <w:rStyle w:val="Hyperlink"/>
@@ -1689,7 +1669,7 @@
       <w:r>
         <w:t xml:space="preserve">. Available at: </w:t>
       </w:r>
-      <w:hyperlink r:id="rId38" w:anchor="course-profile" w:history="1">
+      <w:hyperlink r:id="rId39" w:anchor="course-profile" w:history="1">
         <w:r>
           <w:rPr>
             <w:rStyle w:val="Hyperlink"/>
@@ -1715,7 +1695,7 @@
       <w:r>
         <w:t xml:space="preserve">. Available at: </w:t>
       </w:r>
-      <w:hyperlink r:id="rId39" w:history="1">
+      <w:hyperlink r:id="rId40" w:history="1">
         <w:r>
           <w:rPr>
             <w:rStyle w:val="Hyperlink"/>

</xml_diff>